<commit_message>
this is already better paper
</commit_message>
<xml_diff>
--- a/Section2_Implemention/Week4_ControlFramework/BachmeierNTIM8190-4.docx
+++ b/Section2_Implemention/Week4_ControlFramework/BachmeierNTIM8190-4.docx
@@ -16,13 +16,13 @@
         <w:t xml:space="preserve">Week </w:t>
       </w:r>
       <w:r>
-        <w:t>1</w:t>
+        <w:t>4</w:t>
       </w:r>
       <w:r>
         <w:t xml:space="preserve">: </w:t>
       </w:r>
       <w:r>
-        <w:t>Weekly Title</w:t>
+        <w:t>Design an IT Policy Control Framework</w:t>
       </w:r>
     </w:p>
     <w:p>
@@ -97,7 +97,106 @@
       </w:pPr>
       <w:r>
         <w:lastRenderedPageBreak/>
-        <w:t>Weekly Title Here</w:t>
+        <w:t>Design an IT Policy Control Framework</w:t>
+      </w:r>
+    </w:p>
+    <w:p>
+      <w:r>
+        <w:tab/>
+      </w:r>
+      <w:r>
+        <w:t xml:space="preserve">NCU-F is a large-sized enterprise within the Banking-as-a-Service (BaaS) industry.  The business predominately grows through acquisitions, and this has caused the company to have inconsistent standards between business units.   </w:t>
+      </w:r>
+      <w:r>
+        <w:t xml:space="preserve">This situation creates challenges for teams to collaborate and share solutions.  The business has established a central task force to define Information Technology and Communication (IT&amp;C) policies and build the missing cohesion.  </w:t>
+      </w:r>
+    </w:p>
+    <w:p>
+      <w:pPr>
+        <w:ind w:firstLine="720"/>
+      </w:pPr>
+      <w:r>
+        <w:t xml:space="preserve">Next, the organization must adopt a policy control framework.  </w:t>
+      </w:r>
+      <w:proofErr w:type="gramStart"/>
+      <w:r>
+        <w:t>Typically</w:t>
+      </w:r>
+      <w:proofErr w:type="gramEnd"/>
+      <w:r>
+        <w:t xml:space="preserve"> leaders approach this situation by combining existing frameworks, such as COBIT, ITIL, COSO, CMMI, and FAIR</w:t>
+      </w:r>
+      <w:sdt>
+        <w:sdtPr>
+          <w:id w:val="1045566458"/>
+          <w:citation/>
+        </w:sdtPr>
+        <w:sdtContent>
+          <w:r>
+            <w:fldChar w:fldCharType="begin"/>
+          </w:r>
+          <w:r>
+            <w:instrText xml:space="preserve"> CITATION Lin17 \l 1033 </w:instrText>
+          </w:r>
+          <w:r>
+            <w:fldChar w:fldCharType="separate"/>
+          </w:r>
+          <w:r>
+            <w:rPr>
+              <w:noProof/>
+            </w:rPr>
+            <w:t xml:space="preserve"> (Lindros, 2017)</w:t>
+          </w:r>
+          <w:r>
+            <w:fldChar w:fldCharType="end"/>
+          </w:r>
+        </w:sdtContent>
+      </w:sdt>
+      <w:r>
+        <w:t>.  These industry-standard frameworks assist project teams in implementing their artifacts using a secure, reliable, and maintainable process.</w:t>
+      </w:r>
+      <w:r>
+        <w:t xml:space="preserve">  However, using only engineering-centric frameworks is potentially too narrow.  Many projects span different teams, role families, and organizations (e.g., vendors, consultants, and partners).  NCU-F must address those limitations by formally declaring its project artifacts like charters, mandates, and roadmaps</w:t>
+      </w:r>
+      <w:sdt>
+        <w:sdtPr>
+          <w:id w:val="-390578217"/>
+          <w:citation/>
+        </w:sdtPr>
+        <w:sdtContent>
+          <w:r>
+            <w:fldChar w:fldCharType="begin"/>
+          </w:r>
+          <w:r>
+            <w:instrText xml:space="preserve"> CITATION Bon17 \l 1033 </w:instrText>
+          </w:r>
+          <w:r>
+            <w:fldChar w:fldCharType="separate"/>
+          </w:r>
+          <w:r>
+            <w:rPr>
+              <w:noProof/>
+            </w:rPr>
+            <w:t xml:space="preserve"> (Bonnal &amp; Rauser, 2017)</w:t>
+          </w:r>
+          <w:r>
+            <w:fldChar w:fldCharType="end"/>
+          </w:r>
+        </w:sdtContent>
+      </w:sdt>
+      <w:r>
+        <w:t>.  When documents exist to unify communication across teams, it declares universal agreement of the direction and appropriate guardrails.</w:t>
+      </w:r>
+      <w:r>
+        <w:t xml:space="preserve">  Each project </w:t>
+      </w:r>
+      <w:proofErr w:type="gramStart"/>
+      <w:r>
+        <w:t>team</w:t>
+      </w:r>
+      <w:proofErr w:type="gramEnd"/>
+      <w:r>
+        <w:t xml:space="preserve"> </w:t>
       </w:r>
     </w:p>
     <w:sectPr>
@@ -1141,11 +1240,59 @@
 </file>
 
 <file path=customXml/item1.xml><?xml version="1.0" encoding="utf-8"?>
-<b:Sources xmlns:b="http://schemas.openxmlformats.org/officeDocument/2006/bibliography" xmlns="http://schemas.openxmlformats.org/officeDocument/2006/bibliography" SelectedStyle="\APASixthEditionOfficeOnline.xsl" StyleName="APA" Version="6"/>
+<b:Sources xmlns:b="http://schemas.openxmlformats.org/officeDocument/2006/bibliography" xmlns="http://schemas.openxmlformats.org/officeDocument/2006/bibliography" SelectedStyle="\APASixthEditionOfficeOnline.xsl" StyleName="APA" Version="6">
+  <b:Source>
+    <b:Tag>Lin17</b:Tag>
+    <b:SourceType>InternetSite</b:SourceType>
+    <b:Guid>{2B883BF8-FD9D-4152-928E-6E1966FF4AC4}</b:Guid>
+    <b:Title>What is IT governance</b:Title>
+    <b:Year>2017</b:Year>
+    <b:Author>
+      <b:Author>
+        <b:NameList>
+          <b:Person>
+            <b:Last>Lindros</b:Last>
+            <b:First>K</b:First>
+          </b:Person>
+        </b:NameList>
+      </b:Author>
+    </b:Author>
+    <b:InternetSiteTitle>CIO</b:InternetSiteTitle>
+    <b:Month>July</b:Month>
+    <b:Day>31</b:Day>
+    <b:URL>https://www.cio.com/article/2438931/governanceit-governance-definition-and-solutions.html</b:URL>
+    <b:RefOrder>1</b:RefOrder>
+  </b:Source>
+  <b:Source>
+    <b:Tag>Bon17</b:Tag>
+    <b:SourceType>JournalArticle</b:SourceType>
+    <b:Guid>{359FA618-CFAF-4702-8D2F-5FCADFA4AD92}</b:Guid>
+    <b:Author>
+      <b:Author>
+        <b:NameList>
+          <b:Person>
+            <b:Last>Bonnal</b:Last>
+            <b:First>P</b:First>
+          </b:Person>
+          <b:Person>
+            <b:Last>Rauser</b:Last>
+            <b:First>C</b:First>
+          </b:Person>
+        </b:NameList>
+      </b:Author>
+    </b:Author>
+    <b:Title>Charters, mandates, roadmaps and other artefacts at the launch of a project</b:Title>
+    <b:JournalName>Journal of Modern Project Management</b:JournalName>
+    <b:Year>2017</b:Year>
+    <b:Pages>22-31</b:Pages>
+    <b:URL>https://search.ebscohost.com/login.aspx?direct=true&amp;db=bth&amp;AN=125356356&amp;authtype=sso&amp;custid=s1229530&amp;site=eds-live&amp;scope=site</b:URL>
+    <b:RefOrder>2</b:RefOrder>
+  </b:Source>
+</b:Sources>
 </file>
 
 <file path=customXml/itemProps1.xml><?xml version="1.0" encoding="utf-8"?>
-<ds:datastoreItem xmlns:ds="http://schemas.openxmlformats.org/officeDocument/2006/customXml" ds:itemID="{EA6BE155-877F-4449-9311-CC2D0A1B8BC3}">
+<ds:datastoreItem xmlns:ds="http://schemas.openxmlformats.org/officeDocument/2006/customXml" ds:itemID="{9D2142B2-8797-4EA3-9BF1-E19EC8782655}">
   <ds:schemaRefs>
     <ds:schemaRef ds:uri="http://schemas.openxmlformats.org/officeDocument/2006/bibliography"/>
   </ds:schemaRefs>

</xml_diff>

<commit_message>
time to pick up eli
</commit_message>
<xml_diff>
--- a/Section2_Implemention/Week4_ControlFramework/BachmeierNTIM8190-4.docx
+++ b/Section2_Implemention/Week4_ControlFramework/BachmeierNTIM8190-4.docx
@@ -278,16 +278,19 @@
       <w:r>
         <w:t>.</w:t>
       </w:r>
-      <w:r>
-        <w:t xml:space="preserve">  </w:t>
-      </w:r>
     </w:p>
     <w:p>
       <w:pPr>
         <w:ind w:firstLine="720"/>
       </w:pPr>
       <w:r>
-        <w:t xml:space="preserve">Nevertheless, renaming every object is prohibitively expensive.  Instead, the business seeks to reach a point of eventual consistency.  During the transition phase, department leaders need to prioritize shared resources over internal implementation details.  </w:t>
+        <w:t xml:space="preserve">Nevertheless, renaming every object is prohibitively expensive.  </w:t>
+      </w:r>
+      <w:r>
+        <w:t xml:space="preserve">The business could embark upon prolonged migration that seeks to </w:t>
+      </w:r>
+      <w:r>
+        <w:t xml:space="preserve">reach a point of eventual consistency.  During the transition phase, department leaders prioritize shared resources over internal implementation details.  </w:t>
       </w:r>
       <w:r>
         <w:t>For instance, the edge router into the Credit team’s app must be discoverable by all NCU-F personal.  In contrast, a smaller cohort must interact with traffic policies within the Credit team’s private subnets.</w:t>
@@ -295,7 +298,90 @@
       <w:r>
         <w:t xml:space="preserve">  Since the team size directly impacts its ability to support a custom vocabulary, this dimension forms a natural sorting order.</w:t>
       </w:r>
-    </w:p>
+      <w:r>
+        <w:t xml:space="preserve">  </w:t>
+      </w:r>
+    </w:p>
+    <w:p>
+      <w:pPr>
+        <w:ind w:firstLine="720"/>
+      </w:pPr>
+      <w:r>
+        <w:t>However, the time to reach organizational consistency can become too costly as well.  The operational and engineering teams will surely encounter feature regression risk, and the customer will not see any direct value.  Furthermore, the hybrid state will disrupt the existing team vocabularies and cause unnecessary pain.  NCU-F wants to avoid these scenarios and is willing to accept the technical debt.  This decision pushes the organization toward standardizing the metadata associated with the various resources</w:t>
+      </w:r>
+      <w:sdt>
+        <w:sdtPr>
+          <w:id w:val="-1236312149"/>
+          <w:citation/>
+        </w:sdtPr>
+        <w:sdtContent>
+          <w:r>
+            <w:fldChar w:fldCharType="begin"/>
+          </w:r>
+          <w:r>
+            <w:instrText xml:space="preserve"> CITATION Har19 \l 1033 </w:instrText>
+          </w:r>
+          <w:r>
+            <w:fldChar w:fldCharType="separate"/>
+          </w:r>
+          <w:r>
+            <w:rPr>
+              <w:noProof/>
+            </w:rPr>
+            <w:t xml:space="preserve"> (Harper, 2019)</w:t>
+          </w:r>
+          <w:r>
+            <w:fldChar w:fldCharType="end"/>
+          </w:r>
+        </w:sdtContent>
+      </w:sdt>
+      <w:r>
+        <w:t xml:space="preserve">.  That metadata can reside within Enterprise Resource Management Systems (ERMS), </w:t>
+      </w:r>
+      <w:r>
+        <w:t xml:space="preserve">which </w:t>
+      </w:r>
+      <w:r>
+        <w:t>meet</w:t>
+      </w:r>
+      <w:r>
+        <w:t>s</w:t>
+      </w:r>
+      <w:r>
+        <w:t xml:space="preserve"> the discovery and monitoring requirements.  Additionally, </w:t>
+      </w:r>
+      <w:r>
+        <w:t xml:space="preserve">third-party </w:t>
+      </w:r>
+      <w:r>
+        <w:t xml:space="preserve">tools </w:t>
+      </w:r>
+      <w:r>
+        <w:t xml:space="preserve">exist for </w:t>
+      </w:r>
+      <w:r>
+        <w:t>bulk import</w:t>
+      </w:r>
+      <w:r>
+        <w:t>ing</w:t>
+      </w:r>
+      <w:r>
+        <w:t xml:space="preserve"> </w:t>
+      </w:r>
+      <w:r>
+        <w:t>NCU-F’s</w:t>
+      </w:r>
+      <w:r>
+        <w:t xml:space="preserve"> resources and </w:t>
+      </w:r>
+      <w:r>
+        <w:t xml:space="preserve">enabling </w:t>
+      </w:r>
+      <w:r>
+        <w:t>version control capabilities.</w:t>
+      </w:r>
+    </w:p>
+    <w:p/>
     <w:sectPr>
       <w:headerReference w:type="default" r:id="rId7"/>
       <w:pgSz w:w="12240" w:h="15840"/>
@@ -1038,6 +1124,25 @@
       <w:szCs w:val="18"/>
     </w:rPr>
   </w:style>
+  <w:style w:type="table" w:styleId="TableGrid">
+    <w:name w:val="Table Grid"/>
+    <w:basedOn w:val="TableNormal"/>
+    <w:uiPriority w:val="39"/>
+    <w:rsid w:val="00706DA9"/>
+    <w:pPr>
+      <w:spacing w:line="240" w:lineRule="auto"/>
+    </w:pPr>
+    <w:tblPr>
+      <w:tblBorders>
+        <w:top w:val="single" w:sz="4" w:space="0" w:color="auto"/>
+        <w:left w:val="single" w:sz="4" w:space="0" w:color="auto"/>
+        <w:bottom w:val="single" w:sz="4" w:space="0" w:color="auto"/>
+        <w:right w:val="single" w:sz="4" w:space="0" w:color="auto"/>
+        <w:insideH w:val="single" w:sz="4" w:space="0" w:color="auto"/>
+        <w:insideV w:val="single" w:sz="4" w:space="0" w:color="auto"/>
+      </w:tblBorders>
+    </w:tblPr>
+  </w:style>
 </w:styles>
 </file>
 
@@ -1385,11 +1490,32 @@
     <b:URL>https://search.ebscohost.com/login.aspx?direct=true&amp;db=bth&amp;AN=125356356&amp;authtype=sso&amp;custid=s1229530&amp;site=eds-live&amp;scope=site</b:URL>
     <b:RefOrder>2</b:RefOrder>
   </b:Source>
+  <b:Source>
+    <b:Tag>Har19</b:Tag>
+    <b:SourceType>JournalArticle</b:SourceType>
+    <b:Guid>{0DA9C578-E240-4BD3-925B-4F397F3D0A62}</b:Guid>
+    <b:Author>
+      <b:Author>
+        <b:NameList>
+          <b:Person>
+            <b:Last>Harper</b:Last>
+            <b:First>J</b:First>
+          </b:Person>
+        </b:NameList>
+      </b:Author>
+    </b:Author>
+    <b:Title>Business Intelligence Tomorrow... and what it means for today</b:Title>
+    <b:JournalName>KM World</b:JournalName>
+    <b:Year>2019</b:Year>
+    <b:Pages>12-16</b:Pages>
+    <b:Month>May/June</b:Month>
+    <b:RefOrder>3</b:RefOrder>
+  </b:Source>
 </b:Sources>
 </file>
 
 <file path=customXml/itemProps1.xml><?xml version="1.0" encoding="utf-8"?>
-<ds:datastoreItem xmlns:ds="http://schemas.openxmlformats.org/officeDocument/2006/customXml" ds:itemID="{9D2142B2-8797-4EA3-9BF1-E19EC8782655}">
+<ds:datastoreItem xmlns:ds="http://schemas.openxmlformats.org/officeDocument/2006/customXml" ds:itemID="{1DF9E7F7-5F4B-42C9-8E32-77AB8531B8C7}">
   <ds:schemaRefs>
     <ds:schemaRef ds:uri="http://schemas.openxmlformats.org/officeDocument/2006/bibliography"/>
   </ds:schemaRefs>

</xml_diff>